<commit_message>
correções de bugs e formatação de documentos
</commit_message>
<xml_diff>
--- a/GsdAutomatico/pdf/RELATORIO_DELTA.docx
+++ b/GsdAutomatico/pdf/RELATORIO_DELTA.docx
@@ -1,13 +1,12 @@
 
 <file path=word/document.xml><?xml version="1.0" encoding="utf-8"?>
-<w:document xmlns:wpc="http://schemas.microsoft.com/office/word/2010/wordprocessingCanvas" xmlns:cx="http://schemas.microsoft.com/office/drawing/2014/chartex" xmlns:cx1="http://schemas.microsoft.com/office/drawing/2015/9/8/chartex" xmlns:cx2="http://schemas.microsoft.com/office/drawing/2015/10/21/chartex" xmlns:cx3="http://schemas.microsoft.com/office/drawing/2016/5/9/chartex" xmlns:cx4="http://schemas.microsoft.com/office/drawing/2016/5/10/chartex" xmlns:cx5="http://schemas.microsoft.com/office/drawing/2016/5/11/chartex" xmlns:cx6="http://schemas.microsoft.com/office/drawing/2016/5/12/chartex" xmlns:cx7="http://schemas.microsoft.com/office/drawing/2016/5/13/chartex" xmlns:cx8="http://schemas.microsoft.com/office/drawing/2016/5/14/chartex" xmlns:mc="http://schemas.openxmlformats.org/markup-compatibility/2006" xmlns:aink="http://schemas.microsoft.com/office/drawing/2016/ink" xmlns:am3d="http://schemas.microsoft.com/office/drawing/2017/model3d" xmlns:o="urn:schemas-microsoft-com:office:office" xmlns:oel="http://schemas.microsoft.com/office/2019/extlst" xmlns:r="http://schemas.openxmlformats.org/officeDocument/2006/relationships" xmlns:m="http://schemas.openxmlformats.org/officeDocument/2006/math" xmlns:v="urn:schemas-microsoft-com:vml" xmlns:wp14="http://schemas.microsoft.com/office/word/2010/wordprocessingDrawing" xmlns:wp="http://schemas.openxmlformats.org/drawingml/2006/wordprocessingDrawing" xmlns:w10="urn:schemas-microsoft-com:office:word" xmlns:w="http://schemas.openxmlformats.org/wordprocessingml/2006/main" xmlns:w14="http://schemas.microsoft.com/office/word/2010/wordml" xmlns:w15="http://schemas.microsoft.com/office/word/2012/wordml" xmlns:w16cex="http://schemas.microsoft.com/office/word/2018/wordml/cex" xmlns:w16cid="http://schemas.microsoft.com/office/word/2016/wordml/cid" xmlns:w16="http://schemas.microsoft.com/office/word/2018/wordml" xmlns:w16du="http://schemas.microsoft.com/office/word/2023/wordml/word16du" xmlns:w16sdtdh="http://schemas.microsoft.com/office/word/2020/wordml/sdtdatahash" xmlns:w16sdtfl="http://schemas.microsoft.com/office/word/2024/wordml/sdtformatlock" xmlns:w16se="http://schemas.microsoft.com/office/word/2015/wordml/symex" xmlns:wpg="http://schemas.microsoft.com/office/word/2010/wordprocessingGroup" xmlns:wpi="http://schemas.microsoft.com/office/word/2010/wordprocessingInk" xmlns:wne="http://schemas.microsoft.com/office/word/2006/wordml" xmlns:wps="http://schemas.microsoft.com/office/word/2010/wordprocessingShape" mc:Ignorable="w14 w15 w16se w16cid w16 w16cex w16sdtdh w16sdtfl w16du wp14">
+<w:document xmlns:wpc="http://schemas.microsoft.com/office/word/2010/wordprocessingCanvas" xmlns:cx="http://schemas.microsoft.com/office/drawing/2014/chartex" xmlns:cx1="http://schemas.microsoft.com/office/drawing/2015/9/8/chartex" xmlns:cx2="http://schemas.microsoft.com/office/drawing/2015/10/21/chartex" xmlns:cx3="http://schemas.microsoft.com/office/drawing/2016/5/9/chartex" xmlns:cx4="http://schemas.microsoft.com/office/drawing/2016/5/10/chartex" xmlns:cx5="http://schemas.microsoft.com/office/drawing/2016/5/11/chartex" xmlns:cx6="http://schemas.microsoft.com/office/drawing/2016/5/12/chartex" xmlns:cx7="http://schemas.microsoft.com/office/drawing/2016/5/13/chartex" xmlns:cx8="http://schemas.microsoft.com/office/drawing/2016/5/14/chartex" xmlns:mc="http://schemas.openxmlformats.org/markup-compatibility/2006" xmlns:aink="http://schemas.microsoft.com/office/drawing/2016/ink" xmlns:am3d="http://schemas.microsoft.com/office/drawing/2017/model3d" xmlns:o="urn:schemas-microsoft-com:office:office" xmlns:r="http://schemas.openxmlformats.org/officeDocument/2006/relationships" xmlns:m="http://schemas.openxmlformats.org/officeDocument/2006/math" xmlns:v="urn:schemas-microsoft-com:vml" xmlns:wp14="http://schemas.microsoft.com/office/word/2010/wordprocessingDrawing" xmlns:wp="http://schemas.openxmlformats.org/drawingml/2006/wordprocessingDrawing" xmlns:w10="urn:schemas-microsoft-com:office:word" xmlns:w="http://schemas.openxmlformats.org/wordprocessingml/2006/main" xmlns:w14="http://schemas.microsoft.com/office/word/2010/wordml" xmlns:w15="http://schemas.microsoft.com/office/word/2012/wordml" xmlns:w16cex="http://schemas.microsoft.com/office/word/2018/wordml/cex" xmlns:w16cid="http://schemas.microsoft.com/office/word/2016/wordml/cid" xmlns:w16="http://schemas.microsoft.com/office/word/2018/wordml" xmlns:w16sdtdh="http://schemas.microsoft.com/office/word/2020/wordml/sdtdatahash" xmlns:w16se="http://schemas.microsoft.com/office/word/2015/wordml/symex" xmlns:wpg="http://schemas.microsoft.com/office/word/2010/wordprocessingGroup" xmlns:wpi="http://schemas.microsoft.com/office/word/2010/wordprocessingInk" xmlns:wne="http://schemas.microsoft.com/office/word/2006/wordml" xmlns:wps="http://schemas.microsoft.com/office/word/2010/wordprocessingShape" mc:Ignorable="w14 w15 w16se w16cid w16 w16cex w16sdtdh wp14">
   <w:body>
     <w:p>
       <w:pPr>
         <w:pStyle w:val="Standard"/>
         <w:snapToGrid w:val="0"/>
         <w:spacing w:before="120"/>
-        <w:jc w:val="center"/>
       </w:pPr>
     </w:p>
     <w:p>
@@ -695,14 +694,37 @@
         <w:rPr>
           <w:kern w:val="0"/>
         </w:rPr>
-        <w:t xml:space="preserve">, à fl. </w:t>
-      </w:r>
-      <w:r>
-        <w:rPr>
-          <w:color w:val="FF0000"/>
-          <w:kern w:val="0"/>
-        </w:rPr>
-        <w:t>08</w:t>
+        <w:t>, à fl.</w:t>
+      </w:r>
+      <w:r>
+        <w:rPr>
+          <w:color w:val="FF0000"/>
+          <w:kern w:val="0"/>
+        </w:rPr>
+        <w:t xml:space="preserve"> </w:t>
+      </w:r>
+      <w:r>
+        <w:rPr>
+          <w:color w:val="FF0000"/>
+          <w:kern w:val="0"/>
+        </w:rPr>
+        <w:t>{</w:t>
+      </w:r>
+      <w:proofErr w:type="spellStart"/>
+      <w:r>
+        <w:rPr>
+          <w:color w:val="FF0000"/>
+          <w:kern w:val="0"/>
+        </w:rPr>
+        <w:t>pagina_alegacao</w:t>
+      </w:r>
+      <w:proofErr w:type="spellEnd"/>
+      <w:r>
+        <w:rPr>
+          <w:color w:val="FF0000"/>
+          <w:kern w:val="0"/>
+        </w:rPr>
+        <w:t>}</w:t>
       </w:r>
       <w:r>
         <w:rPr>
@@ -926,21 +948,160 @@
     </w:p>
     <w:p>
       <w:pPr>
+        <w:snapToGrid w:val="0"/>
+      </w:pPr>
+    </w:p>
+    <w:p>
+      <w:pPr>
+        <w:snapToGrid w:val="0"/>
+      </w:pPr>
+    </w:p>
+    <w:p>
+      <w:pPr>
         <w:pStyle w:val="Standard"/>
         <w:jc w:val="both"/>
       </w:pPr>
     </w:p>
     <w:p>
       <w:pPr>
-        <w:pStyle w:val="Standard"/>
-        <w:jc w:val="both"/>
-      </w:pPr>
-    </w:p>
-    <w:p>
-      <w:pPr>
-        <w:pStyle w:val="Standard"/>
-        <w:jc w:val="both"/>
-      </w:pPr>
+        <w:tabs>
+          <w:tab w:val="left" w:pos="7033"/>
+        </w:tabs>
+        <w:jc w:val="center"/>
+        <w:rPr>
+          <w:rFonts w:eastAsia="Times New Roman"/>
+          <w:b/>
+          <w:bCs/>
+          <w:color w:val="FF0000"/>
+        </w:rPr>
+      </w:pPr>
+      <w:r>
+        <w:rPr>
+          <w:rFonts w:eastAsia="Times New Roman"/>
+          <w:b/>
+          <w:bCs/>
+          <w:color w:val="FF0000"/>
+        </w:rPr>
+        <w:lastRenderedPageBreak/>
+        <w:t>{</w:t>
+      </w:r>
+      <w:proofErr w:type="spellStart"/>
+      <w:r>
+        <w:rPr>
+          <w:rFonts w:eastAsia="Times New Roman"/>
+          <w:b/>
+          <w:bCs/>
+          <w:color w:val="FF0000"/>
+        </w:rPr>
+        <w:t>nova_pagina</w:t>
+      </w:r>
+      <w:proofErr w:type="spellEnd"/>
+      <w:r>
+        <w:rPr>
+          <w:rFonts w:eastAsia="Times New Roman"/>
+          <w:b/>
+          <w:bCs/>
+          <w:color w:val="FF0000"/>
+        </w:rPr>
+        <w:t>}</w:t>
+      </w:r>
+    </w:p>
+    <w:p>
+      <w:pPr>
+        <w:pStyle w:val="Cabealho"/>
+        <w:jc w:val="center"/>
+        <w:rPr>
+          <w:b/>
+          <w:color w:val="FF0000"/>
+          <w:sz w:val="28"/>
+          <w:szCs w:val="28"/>
+        </w:rPr>
+      </w:pPr>
+      <w:r>
+        <w:tab/>
+      </w:r>
+      <w:r>
+        <w:tab/>
+      </w:r>
+      <w:r>
+        <w:tab/>
+      </w:r>
+      <w:r>
+        <w:rPr>
+          <w:b/>
+          <w:color w:val="FF0000"/>
+          <w:sz w:val="28"/>
+          <w:szCs w:val="28"/>
+        </w:rPr>
+        <w:t>INFORMAÇÃO PESSOAL – ACESSO RESTRITO</w:t>
+      </w:r>
+    </w:p>
+    <w:p>
+      <w:pPr>
+        <w:pStyle w:val="Cabealho"/>
+        <w:jc w:val="center"/>
+        <w:rPr>
+          <w:color w:val="FF0000"/>
+          <w:sz w:val="18"/>
+          <w:szCs w:val="18"/>
+        </w:rPr>
+      </w:pPr>
+      <w:r>
+        <w:rPr>
+          <w:color w:val="FF0000"/>
+          <w:sz w:val="18"/>
+          <w:szCs w:val="18"/>
+        </w:rPr>
+        <w:t>Art. 5º, Inciso X, da Constituição Federal do Brasil, de 1988</w:t>
+      </w:r>
+    </w:p>
+    <w:p>
+      <w:pPr>
+        <w:pStyle w:val="Cabealho"/>
+        <w:jc w:val="center"/>
+        <w:rPr>
+          <w:color w:val="FF0000"/>
+          <w:sz w:val="18"/>
+          <w:szCs w:val="18"/>
+        </w:rPr>
+      </w:pPr>
+      <w:r>
+        <w:rPr>
+          <w:color w:val="FF0000"/>
+          <w:sz w:val="18"/>
+          <w:szCs w:val="18"/>
+        </w:rPr>
+        <w:t>Art. 31 da Lei nº 12.527, de 2011</w:t>
+      </w:r>
+    </w:p>
+    <w:p>
+      <w:pPr>
+        <w:pStyle w:val="Cabealho"/>
+        <w:jc w:val="center"/>
+        <w:rPr>
+          <w:color w:val="FF0000"/>
+          <w:sz w:val="18"/>
+          <w:szCs w:val="18"/>
+        </w:rPr>
+      </w:pPr>
+      <w:proofErr w:type="spellStart"/>
+      <w:r>
+        <w:rPr>
+          <w:color w:val="FF0000"/>
+          <w:sz w:val="18"/>
+          <w:szCs w:val="18"/>
+        </w:rPr>
+        <w:t>Arts</w:t>
+      </w:r>
+      <w:proofErr w:type="spellEnd"/>
+      <w:r>
+        <w:rPr>
+          <w:color w:val="FF0000"/>
+          <w:sz w:val="18"/>
+          <w:szCs w:val="18"/>
+        </w:rPr>
+        <w:t>. 55 a  62 do Decreto nº 7.724, de 2012</w:t>
+      </w:r>
     </w:p>
     <w:p>
       <w:pPr>
@@ -1626,6 +1787,138 @@
           <w:szCs w:val="22"/>
         </w:rPr>
         <w:br w:type="page"/>
+      </w:r>
+    </w:p>
+    <w:p>
+      <w:pPr>
+        <w:tabs>
+          <w:tab w:val="left" w:pos="7033"/>
+        </w:tabs>
+        <w:jc w:val="center"/>
+        <w:rPr>
+          <w:rFonts w:eastAsia="Times New Roman"/>
+          <w:b/>
+          <w:bCs/>
+          <w:color w:val="FF0000"/>
+        </w:rPr>
+      </w:pPr>
+      <w:r>
+        <w:rPr>
+          <w:rFonts w:eastAsia="Times New Roman"/>
+          <w:b/>
+          <w:bCs/>
+          <w:color w:val="FF0000"/>
+        </w:rPr>
+        <w:lastRenderedPageBreak/>
+        <w:t>{</w:t>
+      </w:r>
+      <w:proofErr w:type="spellStart"/>
+      <w:r>
+        <w:rPr>
+          <w:rFonts w:eastAsia="Times New Roman"/>
+          <w:b/>
+          <w:bCs/>
+          <w:color w:val="FF0000"/>
+        </w:rPr>
+        <w:t>nova_pagina</w:t>
+      </w:r>
+      <w:proofErr w:type="spellEnd"/>
+      <w:r>
+        <w:rPr>
+          <w:rFonts w:eastAsia="Times New Roman"/>
+          <w:b/>
+          <w:bCs/>
+          <w:color w:val="FF0000"/>
+        </w:rPr>
+        <w:t>}</w:t>
+      </w:r>
+    </w:p>
+    <w:p>
+      <w:pPr>
+        <w:pStyle w:val="Cabealho"/>
+        <w:jc w:val="center"/>
+        <w:rPr>
+          <w:b/>
+          <w:color w:val="FF0000"/>
+          <w:sz w:val="28"/>
+          <w:szCs w:val="28"/>
+        </w:rPr>
+      </w:pPr>
+      <w:r>
+        <w:rPr>
+          <w:b/>
+          <w:color w:val="FF0000"/>
+          <w:sz w:val="28"/>
+          <w:szCs w:val="28"/>
+        </w:rPr>
+        <w:t>INFORMAÇÃO PESSOAL – ACESSO RESTRITO</w:t>
+      </w:r>
+    </w:p>
+    <w:p>
+      <w:pPr>
+        <w:pStyle w:val="Cabealho"/>
+        <w:jc w:val="center"/>
+        <w:rPr>
+          <w:color w:val="FF0000"/>
+          <w:sz w:val="18"/>
+          <w:szCs w:val="18"/>
+        </w:rPr>
+      </w:pPr>
+      <w:r>
+        <w:rPr>
+          <w:color w:val="FF0000"/>
+          <w:sz w:val="18"/>
+          <w:szCs w:val="18"/>
+        </w:rPr>
+        <w:t>Art. 5º, Inciso X, da Constituição Federal do Brasil, de 1988</w:t>
+      </w:r>
+    </w:p>
+    <w:p>
+      <w:pPr>
+        <w:pStyle w:val="Cabealho"/>
+        <w:jc w:val="center"/>
+        <w:rPr>
+          <w:color w:val="FF0000"/>
+          <w:sz w:val="18"/>
+          <w:szCs w:val="18"/>
+        </w:rPr>
+      </w:pPr>
+      <w:r>
+        <w:rPr>
+          <w:color w:val="FF0000"/>
+          <w:sz w:val="18"/>
+          <w:szCs w:val="18"/>
+        </w:rPr>
+        <w:t>Art. 31 da Lei nº 12.527, de 2011</w:t>
+      </w:r>
+    </w:p>
+    <w:p>
+      <w:pPr>
+        <w:pStyle w:val="Cabealho"/>
+        <w:jc w:val="center"/>
+        <w:rPr>
+          <w:color w:val="FF0000"/>
+          <w:sz w:val="18"/>
+          <w:szCs w:val="18"/>
+        </w:rPr>
+      </w:pPr>
+      <w:proofErr w:type="spellStart"/>
+      <w:r>
+        <w:rPr>
+          <w:color w:val="FF0000"/>
+          <w:sz w:val="18"/>
+          <w:szCs w:val="18"/>
+        </w:rPr>
+        <w:t>Arts</w:t>
+      </w:r>
+      <w:proofErr w:type="spellEnd"/>
+      <w:r>
+        <w:rPr>
+          <w:color w:val="FF0000"/>
+          <w:sz w:val="18"/>
+          <w:szCs w:val="18"/>
+        </w:rPr>
+        <w:t>. 55 a  62 do Decreto nº 7.724, de 2012</w:t>
       </w:r>
     </w:p>
     <w:p>
@@ -1658,7 +1951,7 @@
             <v:formulas/>
             <v:path o:connecttype="segments"/>
           </v:shape>
-          <o:OLEObject Type="Embed" ProgID="Word.Picture.8" ShapeID="_x0000_i1025" DrawAspect="Content" ObjectID="_1823350183" r:id="rId8"/>
+          <o:OLEObject Type="Embed" ProgID="Word.Picture.8" ShapeID="_x0000_i1025" DrawAspect="Content" ObjectID="_1823679840" r:id="rId8"/>
         </w:object>
       </w:r>
     </w:p>
@@ -2359,7 +2652,7 @@
 </file>
 
 <file path=word/endnotes.xml><?xml version="1.0" encoding="utf-8"?>
-<w:endnotes xmlns:wpc="http://schemas.microsoft.com/office/word/2010/wordprocessingCanvas" xmlns:cx="http://schemas.microsoft.com/office/drawing/2014/chartex" xmlns:cx1="http://schemas.microsoft.com/office/drawing/2015/9/8/chartex" xmlns:cx2="http://schemas.microsoft.com/office/drawing/2015/10/21/chartex" xmlns:cx3="http://schemas.microsoft.com/office/drawing/2016/5/9/chartex" xmlns:cx4="http://schemas.microsoft.com/office/drawing/2016/5/10/chartex" xmlns:cx5="http://schemas.microsoft.com/office/drawing/2016/5/11/chartex" xmlns:cx6="http://schemas.microsoft.com/office/drawing/2016/5/12/chartex" xmlns:cx7="http://schemas.microsoft.com/office/drawing/2016/5/13/chartex" xmlns:cx8="http://schemas.microsoft.com/office/drawing/2016/5/14/chartex" xmlns:mc="http://schemas.openxmlformats.org/markup-compatibility/2006" xmlns:aink="http://schemas.microsoft.com/office/drawing/2016/ink" xmlns:am3d="http://schemas.microsoft.com/office/drawing/2017/model3d" xmlns:o="urn:schemas-microsoft-com:office:office" xmlns:oel="http://schemas.microsoft.com/office/2019/extlst" xmlns:r="http://schemas.openxmlformats.org/officeDocument/2006/relationships" xmlns:m="http://schemas.openxmlformats.org/officeDocument/2006/math" xmlns:v="urn:schemas-microsoft-com:vml" xmlns:wp14="http://schemas.microsoft.com/office/word/2010/wordprocessingDrawing" xmlns:wp="http://schemas.openxmlformats.org/drawingml/2006/wordprocessingDrawing" xmlns:w10="urn:schemas-microsoft-com:office:word" xmlns:w="http://schemas.openxmlformats.org/wordprocessingml/2006/main" xmlns:w14="http://schemas.microsoft.com/office/word/2010/wordml" xmlns:w15="http://schemas.microsoft.com/office/word/2012/wordml" xmlns:w16cex="http://schemas.microsoft.com/office/word/2018/wordml/cex" xmlns:w16cid="http://schemas.microsoft.com/office/word/2016/wordml/cid" xmlns:w16="http://schemas.microsoft.com/office/word/2018/wordml" xmlns:w16du="http://schemas.microsoft.com/office/word/2023/wordml/word16du" xmlns:w16sdtdh="http://schemas.microsoft.com/office/word/2020/wordml/sdtdatahash" xmlns:w16sdtfl="http://schemas.microsoft.com/office/word/2024/wordml/sdtformatlock" xmlns:w16se="http://schemas.microsoft.com/office/word/2015/wordml/symex" xmlns:wpg="http://schemas.microsoft.com/office/word/2010/wordprocessingGroup" xmlns:wpi="http://schemas.microsoft.com/office/word/2010/wordprocessingInk" xmlns:wne="http://schemas.microsoft.com/office/word/2006/wordml" xmlns:wps="http://schemas.microsoft.com/office/word/2010/wordprocessingShape" mc:Ignorable="w14 w15 w16se w16cid w16 w16cex w16sdtdh w16sdtfl w16du wp14">
+<w:endnotes xmlns:wpc="http://schemas.microsoft.com/office/word/2010/wordprocessingCanvas" xmlns:cx="http://schemas.microsoft.com/office/drawing/2014/chartex" xmlns:cx1="http://schemas.microsoft.com/office/drawing/2015/9/8/chartex" xmlns:cx2="http://schemas.microsoft.com/office/drawing/2015/10/21/chartex" xmlns:cx3="http://schemas.microsoft.com/office/drawing/2016/5/9/chartex" xmlns:cx4="http://schemas.microsoft.com/office/drawing/2016/5/10/chartex" xmlns:cx5="http://schemas.microsoft.com/office/drawing/2016/5/11/chartex" xmlns:cx6="http://schemas.microsoft.com/office/drawing/2016/5/12/chartex" xmlns:cx7="http://schemas.microsoft.com/office/drawing/2016/5/13/chartex" xmlns:cx8="http://schemas.microsoft.com/office/drawing/2016/5/14/chartex" xmlns:mc="http://schemas.openxmlformats.org/markup-compatibility/2006" xmlns:aink="http://schemas.microsoft.com/office/drawing/2016/ink" xmlns:am3d="http://schemas.microsoft.com/office/drawing/2017/model3d" xmlns:o="urn:schemas-microsoft-com:office:office" xmlns:r="http://schemas.openxmlformats.org/officeDocument/2006/relationships" xmlns:m="http://schemas.openxmlformats.org/officeDocument/2006/math" xmlns:v="urn:schemas-microsoft-com:vml" xmlns:wp14="http://schemas.microsoft.com/office/word/2010/wordprocessingDrawing" xmlns:wp="http://schemas.openxmlformats.org/drawingml/2006/wordprocessingDrawing" xmlns:w10="urn:schemas-microsoft-com:office:word" xmlns:w="http://schemas.openxmlformats.org/wordprocessingml/2006/main" xmlns:w14="http://schemas.microsoft.com/office/word/2010/wordml" xmlns:w15="http://schemas.microsoft.com/office/word/2012/wordml" xmlns:w16cex="http://schemas.microsoft.com/office/word/2018/wordml/cex" xmlns:w16cid="http://schemas.microsoft.com/office/word/2016/wordml/cid" xmlns:w16="http://schemas.microsoft.com/office/word/2018/wordml" xmlns:w16sdtdh="http://schemas.microsoft.com/office/word/2020/wordml/sdtdatahash" xmlns:w16se="http://schemas.microsoft.com/office/word/2015/wordml/symex" xmlns:wpg="http://schemas.microsoft.com/office/word/2010/wordprocessingGroup" xmlns:wpi="http://schemas.microsoft.com/office/word/2010/wordprocessingInk" xmlns:wne="http://schemas.microsoft.com/office/word/2006/wordml" xmlns:wps="http://schemas.microsoft.com/office/word/2010/wordprocessingShape" mc:Ignorable="w14 w15 w16se w16cid w16 w16cex w16sdtdh wp14">
   <w:endnote w:type="separator" w:id="-1">
     <w:p>
       <w:r>
@@ -2378,7 +2671,7 @@
 </file>
 
 <file path=word/footer1.xml><?xml version="1.0" encoding="utf-8"?>
-<w:ftr xmlns:wpc="http://schemas.microsoft.com/office/word/2010/wordprocessingCanvas" xmlns:cx="http://schemas.microsoft.com/office/drawing/2014/chartex" xmlns:cx1="http://schemas.microsoft.com/office/drawing/2015/9/8/chartex" xmlns:cx2="http://schemas.microsoft.com/office/drawing/2015/10/21/chartex" xmlns:cx3="http://schemas.microsoft.com/office/drawing/2016/5/9/chartex" xmlns:cx4="http://schemas.microsoft.com/office/drawing/2016/5/10/chartex" xmlns:cx5="http://schemas.microsoft.com/office/drawing/2016/5/11/chartex" xmlns:cx6="http://schemas.microsoft.com/office/drawing/2016/5/12/chartex" xmlns:cx7="http://schemas.microsoft.com/office/drawing/2016/5/13/chartex" xmlns:cx8="http://schemas.microsoft.com/office/drawing/2016/5/14/chartex" xmlns:mc="http://schemas.openxmlformats.org/markup-compatibility/2006" xmlns:aink="http://schemas.microsoft.com/office/drawing/2016/ink" xmlns:am3d="http://schemas.microsoft.com/office/drawing/2017/model3d" xmlns:o="urn:schemas-microsoft-com:office:office" xmlns:oel="http://schemas.microsoft.com/office/2019/extlst" xmlns:r="http://schemas.openxmlformats.org/officeDocument/2006/relationships" xmlns:m="http://schemas.openxmlformats.org/officeDocument/2006/math" xmlns:v="urn:schemas-microsoft-com:vml" xmlns:wp14="http://schemas.microsoft.com/office/word/2010/wordprocessingDrawing" xmlns:wp="http://schemas.openxmlformats.org/drawingml/2006/wordprocessingDrawing" xmlns:w10="urn:schemas-microsoft-com:office:word" xmlns:w="http://schemas.openxmlformats.org/wordprocessingml/2006/main" xmlns:w14="http://schemas.microsoft.com/office/word/2010/wordml" xmlns:w15="http://schemas.microsoft.com/office/word/2012/wordml" xmlns:w16cex="http://schemas.microsoft.com/office/word/2018/wordml/cex" xmlns:w16cid="http://schemas.microsoft.com/office/word/2016/wordml/cid" xmlns:w16="http://schemas.microsoft.com/office/word/2018/wordml" xmlns:w16du="http://schemas.microsoft.com/office/word/2023/wordml/word16du" xmlns:w16sdtdh="http://schemas.microsoft.com/office/word/2020/wordml/sdtdatahash" xmlns:w16sdtfl="http://schemas.microsoft.com/office/word/2024/wordml/sdtformatlock" xmlns:w16se="http://schemas.microsoft.com/office/word/2015/wordml/symex" xmlns:wpg="http://schemas.microsoft.com/office/word/2010/wordprocessingGroup" xmlns:wpi="http://schemas.microsoft.com/office/word/2010/wordprocessingInk" xmlns:wne="http://schemas.microsoft.com/office/word/2006/wordml" xmlns:wps="http://schemas.microsoft.com/office/word/2010/wordprocessingShape" mc:Ignorable="w14 w15 w16se w16cid w16 w16cex w16sdtdh w16sdtfl w16du wp14">
+<w:ftr xmlns:wpc="http://schemas.microsoft.com/office/word/2010/wordprocessingCanvas" xmlns:cx="http://schemas.microsoft.com/office/drawing/2014/chartex" xmlns:cx1="http://schemas.microsoft.com/office/drawing/2015/9/8/chartex" xmlns:cx2="http://schemas.microsoft.com/office/drawing/2015/10/21/chartex" xmlns:cx3="http://schemas.microsoft.com/office/drawing/2016/5/9/chartex" xmlns:cx4="http://schemas.microsoft.com/office/drawing/2016/5/10/chartex" xmlns:cx5="http://schemas.microsoft.com/office/drawing/2016/5/11/chartex" xmlns:cx6="http://schemas.microsoft.com/office/drawing/2016/5/12/chartex" xmlns:cx7="http://schemas.microsoft.com/office/drawing/2016/5/13/chartex" xmlns:cx8="http://schemas.microsoft.com/office/drawing/2016/5/14/chartex" xmlns:mc="http://schemas.openxmlformats.org/markup-compatibility/2006" xmlns:aink="http://schemas.microsoft.com/office/drawing/2016/ink" xmlns:am3d="http://schemas.microsoft.com/office/drawing/2017/model3d" xmlns:o="urn:schemas-microsoft-com:office:office" xmlns:r="http://schemas.openxmlformats.org/officeDocument/2006/relationships" xmlns:m="http://schemas.openxmlformats.org/officeDocument/2006/math" xmlns:v="urn:schemas-microsoft-com:vml" xmlns:wp14="http://schemas.microsoft.com/office/word/2010/wordprocessingDrawing" xmlns:wp="http://schemas.openxmlformats.org/drawingml/2006/wordprocessingDrawing" xmlns:w10="urn:schemas-microsoft-com:office:word" xmlns:w="http://schemas.openxmlformats.org/wordprocessingml/2006/main" xmlns:w14="http://schemas.microsoft.com/office/word/2010/wordml" xmlns:w15="http://schemas.microsoft.com/office/word/2012/wordml" xmlns:w16cex="http://schemas.microsoft.com/office/word/2018/wordml/cex" xmlns:w16cid="http://schemas.microsoft.com/office/word/2016/wordml/cid" xmlns:w16="http://schemas.microsoft.com/office/word/2018/wordml" xmlns:w16sdtdh="http://schemas.microsoft.com/office/word/2020/wordml/sdtdatahash" xmlns:w16se="http://schemas.microsoft.com/office/word/2015/wordml/symex" xmlns:wpg="http://schemas.microsoft.com/office/word/2010/wordprocessingGroup" xmlns:wpi="http://schemas.microsoft.com/office/word/2010/wordprocessingInk" xmlns:wne="http://schemas.microsoft.com/office/word/2006/wordml" xmlns:wps="http://schemas.microsoft.com/office/word/2010/wordprocessingShape" mc:Ignorable="w14 w15 w16se w16cid w16 w16cex w16sdtdh wp14">
   <w:p>
     <w:pPr>
       <w:pStyle w:val="Rodap"/>
@@ -2410,7 +2703,7 @@
 </file>
 
 <file path=word/footnotes.xml><?xml version="1.0" encoding="utf-8"?>
-<w:footnotes xmlns:wpc="http://schemas.microsoft.com/office/word/2010/wordprocessingCanvas" xmlns:cx="http://schemas.microsoft.com/office/drawing/2014/chartex" xmlns:cx1="http://schemas.microsoft.com/office/drawing/2015/9/8/chartex" xmlns:cx2="http://schemas.microsoft.com/office/drawing/2015/10/21/chartex" xmlns:cx3="http://schemas.microsoft.com/office/drawing/2016/5/9/chartex" xmlns:cx4="http://schemas.microsoft.com/office/drawing/2016/5/10/chartex" xmlns:cx5="http://schemas.microsoft.com/office/drawing/2016/5/11/chartex" xmlns:cx6="http://schemas.microsoft.com/office/drawing/2016/5/12/chartex" xmlns:cx7="http://schemas.microsoft.com/office/drawing/2016/5/13/chartex" xmlns:cx8="http://schemas.microsoft.com/office/drawing/2016/5/14/chartex" xmlns:mc="http://schemas.openxmlformats.org/markup-compatibility/2006" xmlns:aink="http://schemas.microsoft.com/office/drawing/2016/ink" xmlns:am3d="http://schemas.microsoft.com/office/drawing/2017/model3d" xmlns:o="urn:schemas-microsoft-com:office:office" xmlns:oel="http://schemas.microsoft.com/office/2019/extlst" xmlns:r="http://schemas.openxmlformats.org/officeDocument/2006/relationships" xmlns:m="http://schemas.openxmlformats.org/officeDocument/2006/math" xmlns:v="urn:schemas-microsoft-com:vml" xmlns:wp14="http://schemas.microsoft.com/office/word/2010/wordprocessingDrawing" xmlns:wp="http://schemas.openxmlformats.org/drawingml/2006/wordprocessingDrawing" xmlns:w10="urn:schemas-microsoft-com:office:word" xmlns:w="http://schemas.openxmlformats.org/wordprocessingml/2006/main" xmlns:w14="http://schemas.microsoft.com/office/word/2010/wordml" xmlns:w15="http://schemas.microsoft.com/office/word/2012/wordml" xmlns:w16cex="http://schemas.microsoft.com/office/word/2018/wordml/cex" xmlns:w16cid="http://schemas.microsoft.com/office/word/2016/wordml/cid" xmlns:w16="http://schemas.microsoft.com/office/word/2018/wordml" xmlns:w16du="http://schemas.microsoft.com/office/word/2023/wordml/word16du" xmlns:w16sdtdh="http://schemas.microsoft.com/office/word/2020/wordml/sdtdatahash" xmlns:w16sdtfl="http://schemas.microsoft.com/office/word/2024/wordml/sdtformatlock" xmlns:w16se="http://schemas.microsoft.com/office/word/2015/wordml/symex" xmlns:wpg="http://schemas.microsoft.com/office/word/2010/wordprocessingGroup" xmlns:wpi="http://schemas.microsoft.com/office/word/2010/wordprocessingInk" xmlns:wne="http://schemas.microsoft.com/office/word/2006/wordml" xmlns:wps="http://schemas.microsoft.com/office/word/2010/wordprocessingShape" mc:Ignorable="w14 w15 w16se w16cid w16 w16cex w16sdtdh w16sdtfl w16du wp14">
+<w:footnotes xmlns:wpc="http://schemas.microsoft.com/office/word/2010/wordprocessingCanvas" xmlns:cx="http://schemas.microsoft.com/office/drawing/2014/chartex" xmlns:cx1="http://schemas.microsoft.com/office/drawing/2015/9/8/chartex" xmlns:cx2="http://schemas.microsoft.com/office/drawing/2015/10/21/chartex" xmlns:cx3="http://schemas.microsoft.com/office/drawing/2016/5/9/chartex" xmlns:cx4="http://schemas.microsoft.com/office/drawing/2016/5/10/chartex" xmlns:cx5="http://schemas.microsoft.com/office/drawing/2016/5/11/chartex" xmlns:cx6="http://schemas.microsoft.com/office/drawing/2016/5/12/chartex" xmlns:cx7="http://schemas.microsoft.com/office/drawing/2016/5/13/chartex" xmlns:cx8="http://schemas.microsoft.com/office/drawing/2016/5/14/chartex" xmlns:mc="http://schemas.openxmlformats.org/markup-compatibility/2006" xmlns:aink="http://schemas.microsoft.com/office/drawing/2016/ink" xmlns:am3d="http://schemas.microsoft.com/office/drawing/2017/model3d" xmlns:o="urn:schemas-microsoft-com:office:office" xmlns:r="http://schemas.openxmlformats.org/officeDocument/2006/relationships" xmlns:m="http://schemas.openxmlformats.org/officeDocument/2006/math" xmlns:v="urn:schemas-microsoft-com:vml" xmlns:wp14="http://schemas.microsoft.com/office/word/2010/wordprocessingDrawing" xmlns:wp="http://schemas.openxmlformats.org/drawingml/2006/wordprocessingDrawing" xmlns:w10="urn:schemas-microsoft-com:office:word" xmlns:w="http://schemas.openxmlformats.org/wordprocessingml/2006/main" xmlns:w14="http://schemas.microsoft.com/office/word/2010/wordml" xmlns:w15="http://schemas.microsoft.com/office/word/2012/wordml" xmlns:w16cex="http://schemas.microsoft.com/office/word/2018/wordml/cex" xmlns:w16cid="http://schemas.microsoft.com/office/word/2016/wordml/cid" xmlns:w16="http://schemas.microsoft.com/office/word/2018/wordml" xmlns:w16sdtdh="http://schemas.microsoft.com/office/word/2020/wordml/sdtdatahash" xmlns:w16se="http://schemas.microsoft.com/office/word/2015/wordml/symex" xmlns:wpg="http://schemas.microsoft.com/office/word/2010/wordprocessingGroup" xmlns:wpi="http://schemas.microsoft.com/office/word/2010/wordprocessingInk" xmlns:wne="http://schemas.microsoft.com/office/word/2006/wordml" xmlns:wps="http://schemas.microsoft.com/office/word/2010/wordprocessingShape" mc:Ignorable="w14 w15 w16se w16cid w16 w16cex w16sdtdh wp14">
   <w:footnote w:type="separator" w:id="-1">
     <w:p>
       <w:r>
@@ -2432,95 +2725,7 @@
 </file>
 
 <file path=word/header1.xml><?xml version="1.0" encoding="utf-8"?>
-<w:hdr xmlns:wpc="http://schemas.microsoft.com/office/word/2010/wordprocessingCanvas" xmlns:cx="http://schemas.microsoft.com/office/drawing/2014/chartex" xmlns:cx1="http://schemas.microsoft.com/office/drawing/2015/9/8/chartex" xmlns:cx2="http://schemas.microsoft.com/office/drawing/2015/10/21/chartex" xmlns:cx3="http://schemas.microsoft.com/office/drawing/2016/5/9/chartex" xmlns:cx4="http://schemas.microsoft.com/office/drawing/2016/5/10/chartex" xmlns:cx5="http://schemas.microsoft.com/office/drawing/2016/5/11/chartex" xmlns:cx6="http://schemas.microsoft.com/office/drawing/2016/5/12/chartex" xmlns:cx7="http://schemas.microsoft.com/office/drawing/2016/5/13/chartex" xmlns:cx8="http://schemas.microsoft.com/office/drawing/2016/5/14/chartex" xmlns:mc="http://schemas.openxmlformats.org/markup-compatibility/2006" xmlns:aink="http://schemas.microsoft.com/office/drawing/2016/ink" xmlns:am3d="http://schemas.microsoft.com/office/drawing/2017/model3d" xmlns:o="urn:schemas-microsoft-com:office:office" xmlns:oel="http://schemas.microsoft.com/office/2019/extlst" xmlns:r="http://schemas.openxmlformats.org/officeDocument/2006/relationships" xmlns:m="http://schemas.openxmlformats.org/officeDocument/2006/math" xmlns:v="urn:schemas-microsoft-com:vml" xmlns:wp14="http://schemas.microsoft.com/office/word/2010/wordprocessingDrawing" xmlns:wp="http://schemas.openxmlformats.org/drawingml/2006/wordprocessingDrawing" xmlns:w10="urn:schemas-microsoft-com:office:word" xmlns:w="http://schemas.openxmlformats.org/wordprocessingml/2006/main" xmlns:w14="http://schemas.microsoft.com/office/word/2010/wordml" xmlns:w15="http://schemas.microsoft.com/office/word/2012/wordml" xmlns:w16cex="http://schemas.microsoft.com/office/word/2018/wordml/cex" xmlns:w16cid="http://schemas.microsoft.com/office/word/2016/wordml/cid" xmlns:w16="http://schemas.microsoft.com/office/word/2018/wordml" xmlns:w16du="http://schemas.microsoft.com/office/word/2023/wordml/word16du" xmlns:w16sdtdh="http://schemas.microsoft.com/office/word/2020/wordml/sdtdatahash" xmlns:w16sdtfl="http://schemas.microsoft.com/office/word/2024/wordml/sdtformatlock" xmlns:w16se="http://schemas.microsoft.com/office/word/2015/wordml/symex" xmlns:wpg="http://schemas.microsoft.com/office/word/2010/wordprocessingGroup" xmlns:wpi="http://schemas.microsoft.com/office/word/2010/wordprocessingInk" xmlns:wne="http://schemas.microsoft.com/office/word/2006/wordml" xmlns:wps="http://schemas.microsoft.com/office/word/2010/wordprocessingShape" mc:Ignorable="w14 w15 w16se w16cid w16 w16cex w16sdtdh w16sdtfl w16du wp14">
-  <w:p>
-    <w:pPr>
-      <w:pStyle w:val="Cabealho"/>
-      <w:jc w:val="center"/>
-      <w:rPr>
-        <w:b/>
-        <w:color w:val="FF0000"/>
-        <w:sz w:val="28"/>
-        <w:szCs w:val="28"/>
-      </w:rPr>
-    </w:pPr>
-    <w:r>
-      <w:rPr>
-        <w:b/>
-        <w:color w:val="FF0000"/>
-        <w:sz w:val="28"/>
-        <w:szCs w:val="28"/>
-      </w:rPr>
-      <w:t>INFORMAÇÃO PESSOAL – ACESSO RESTRITO</w:t>
-    </w:r>
-  </w:p>
-  <w:p>
-    <w:pPr>
-      <w:pStyle w:val="Cabealho"/>
-      <w:jc w:val="center"/>
-      <w:rPr>
-        <w:color w:val="FF0000"/>
-        <w:sz w:val="18"/>
-        <w:szCs w:val="18"/>
-      </w:rPr>
-    </w:pPr>
-    <w:r>
-      <w:rPr>
-        <w:color w:val="FF0000"/>
-        <w:sz w:val="18"/>
-        <w:szCs w:val="18"/>
-      </w:rPr>
-      <w:t>Art. 5º, Inciso X, da Constituição Federal do Brasil, de 1988</w:t>
-    </w:r>
-  </w:p>
-  <w:p>
-    <w:pPr>
-      <w:pStyle w:val="Cabealho"/>
-      <w:jc w:val="center"/>
-      <w:rPr>
-        <w:color w:val="FF0000"/>
-        <w:sz w:val="18"/>
-        <w:szCs w:val="18"/>
-      </w:rPr>
-    </w:pPr>
-    <w:r>
-      <w:rPr>
-        <w:color w:val="FF0000"/>
-        <w:sz w:val="18"/>
-        <w:szCs w:val="18"/>
-      </w:rPr>
-      <w:t>Art. 31 da Lei nº 12.527, de 2011</w:t>
-    </w:r>
-  </w:p>
-  <w:p>
-    <w:pPr>
-      <w:pStyle w:val="Cabealho"/>
-      <w:jc w:val="center"/>
-      <w:rPr>
-        <w:color w:val="FF0000"/>
-        <w:sz w:val="18"/>
-        <w:szCs w:val="18"/>
-      </w:rPr>
-    </w:pPr>
-    <w:proofErr w:type="spellStart"/>
-    <w:r>
-      <w:rPr>
-        <w:color w:val="FF0000"/>
-        <w:sz w:val="18"/>
-        <w:szCs w:val="18"/>
-      </w:rPr>
-      <w:t>Arts</w:t>
-    </w:r>
-    <w:proofErr w:type="spellEnd"/>
-    <w:r>
-      <w:rPr>
-        <w:color w:val="FF0000"/>
-        <w:sz w:val="18"/>
-        <w:szCs w:val="18"/>
-      </w:rPr>
-      <w:t>. 55 a  62 do Decreto nº 7.724, de 2012</w:t>
-    </w:r>
-  </w:p>
+<w:hdr xmlns:wpc="http://schemas.microsoft.com/office/word/2010/wordprocessingCanvas" xmlns:cx="http://schemas.microsoft.com/office/drawing/2014/chartex" xmlns:cx1="http://schemas.microsoft.com/office/drawing/2015/9/8/chartex" xmlns:cx2="http://schemas.microsoft.com/office/drawing/2015/10/21/chartex" xmlns:cx3="http://schemas.microsoft.com/office/drawing/2016/5/9/chartex" xmlns:cx4="http://schemas.microsoft.com/office/drawing/2016/5/10/chartex" xmlns:cx5="http://schemas.microsoft.com/office/drawing/2016/5/11/chartex" xmlns:cx6="http://schemas.microsoft.com/office/drawing/2016/5/12/chartex" xmlns:cx7="http://schemas.microsoft.com/office/drawing/2016/5/13/chartex" xmlns:cx8="http://schemas.microsoft.com/office/drawing/2016/5/14/chartex" xmlns:mc="http://schemas.openxmlformats.org/markup-compatibility/2006" xmlns:aink="http://schemas.microsoft.com/office/drawing/2016/ink" xmlns:am3d="http://schemas.microsoft.com/office/drawing/2017/model3d" xmlns:o="urn:schemas-microsoft-com:office:office" xmlns:r="http://schemas.openxmlformats.org/officeDocument/2006/relationships" xmlns:m="http://schemas.openxmlformats.org/officeDocument/2006/math" xmlns:v="urn:schemas-microsoft-com:vml" xmlns:wp14="http://schemas.microsoft.com/office/word/2010/wordprocessingDrawing" xmlns:wp="http://schemas.openxmlformats.org/drawingml/2006/wordprocessingDrawing" xmlns:w10="urn:schemas-microsoft-com:office:word" xmlns:w="http://schemas.openxmlformats.org/wordprocessingml/2006/main" xmlns:w14="http://schemas.microsoft.com/office/word/2010/wordml" xmlns:w15="http://schemas.microsoft.com/office/word/2012/wordml" xmlns:w16cex="http://schemas.microsoft.com/office/word/2018/wordml/cex" xmlns:w16cid="http://schemas.microsoft.com/office/word/2016/wordml/cid" xmlns:w16="http://schemas.microsoft.com/office/word/2018/wordml" xmlns:w16sdtdh="http://schemas.microsoft.com/office/word/2020/wordml/sdtdatahash" xmlns:w16se="http://schemas.microsoft.com/office/word/2015/wordml/symex" xmlns:wpg="http://schemas.microsoft.com/office/word/2010/wordprocessingGroup" xmlns:wpi="http://schemas.microsoft.com/office/word/2010/wordprocessingInk" xmlns:wne="http://schemas.microsoft.com/office/word/2006/wordml" xmlns:wps="http://schemas.microsoft.com/office/word/2010/wordprocessingShape" mc:Ignorable="w14 w15 w16se w16cid w16 w16cex w16sdtdh wp14">
   <w:p>
     <w:pPr>
       <w:pStyle w:val="Cabealho"/>
@@ -2530,7 +2735,7 @@
 </file>
 
 <file path=word/styles.xml><?xml version="1.0" encoding="utf-8"?>
-<w:styles xmlns:mc="http://schemas.openxmlformats.org/markup-compatibility/2006" xmlns:r="http://schemas.openxmlformats.org/officeDocument/2006/relationships" xmlns:w="http://schemas.openxmlformats.org/wordprocessingml/2006/main" xmlns:w14="http://schemas.microsoft.com/office/word/2010/wordml" xmlns:w15="http://schemas.microsoft.com/office/word/2012/wordml" xmlns:w16cex="http://schemas.microsoft.com/office/word/2018/wordml/cex" xmlns:w16cid="http://schemas.microsoft.com/office/word/2016/wordml/cid" xmlns:w16="http://schemas.microsoft.com/office/word/2018/wordml" xmlns:w16du="http://schemas.microsoft.com/office/word/2023/wordml/word16du" xmlns:w16sdtdh="http://schemas.microsoft.com/office/word/2020/wordml/sdtdatahash" xmlns:w16sdtfl="http://schemas.microsoft.com/office/word/2024/wordml/sdtformatlock" xmlns:w16se="http://schemas.microsoft.com/office/word/2015/wordml/symex" mc:Ignorable="w14 w15 w16se w16cid w16 w16cex w16sdtdh w16sdtfl w16du">
+<w:styles xmlns:mc="http://schemas.openxmlformats.org/markup-compatibility/2006" xmlns:r="http://schemas.openxmlformats.org/officeDocument/2006/relationships" xmlns:w="http://schemas.openxmlformats.org/wordprocessingml/2006/main" xmlns:w14="http://schemas.microsoft.com/office/word/2010/wordml" xmlns:w15="http://schemas.microsoft.com/office/word/2012/wordml" xmlns:w16cex="http://schemas.microsoft.com/office/word/2018/wordml/cex" xmlns:w16cid="http://schemas.microsoft.com/office/word/2016/wordml/cid" xmlns:w16="http://schemas.microsoft.com/office/word/2018/wordml" xmlns:w16sdtdh="http://schemas.microsoft.com/office/word/2020/wordml/sdtdatahash" xmlns:w16se="http://schemas.microsoft.com/office/word/2015/wordml/symex" mc:Ignorable="w14 w15 w16se w16cid w16 w16cex w16sdtdh">
   <w:docDefaults>
     <w:rPrDefault>
       <w:rPr>

</xml_diff>